<commit_message>
new mb tiles, misc.
</commit_message>
<xml_diff>
--- a/public/assets/images/galleria/metadata.docx
+++ b/public/assets/images/galleria/metadata.docx
@@ -7,8 +7,6 @@
       <w:pPr>
         <w:pStyle w:val="Heading1"/>
       </w:pPr>
-      <w:bookmarkStart w:id="0" w:name="_GoBack"/>
-      <w:bookmarkEnd w:id="0"/>
       <w:r>
         <w:rPr>
           <w:rStyle w:val="preview-header-file-name"/>
@@ -386,11 +384,6 @@
         <w:rPr>
           <w:rFonts w:eastAsia="Times New Roman" w:cs="Times New Roman"/>
         </w:rPr>
-      </w:r>
-      <w:r>
-        <w:rPr>
-          <w:rFonts w:eastAsia="Times New Roman" w:cs="Times New Roman"/>
-        </w:rPr>
         <w:fldChar w:fldCharType="separate"/>
       </w:r>
       <w:r>
@@ -450,11 +443,6 @@
         <w:rPr>
           <w:rFonts w:eastAsia="Times New Roman" w:cs="Times New Roman"/>
         </w:rPr>
-      </w:r>
-      <w:r>
-        <w:rPr>
-          <w:rFonts w:eastAsia="Times New Roman" w:cs="Times New Roman"/>
-        </w:rPr>
         <w:fldChar w:fldCharType="separate"/>
       </w:r>
       <w:r>
@@ -571,11 +559,6 @@
           <w:rFonts w:eastAsia="Times New Roman" w:cs="Times New Roman"/>
         </w:rPr>
         <w:instrText xml:space="preserve"> HYPERLINK "http://lccn.loc.gov/2003676049" \t "_blank" </w:instrText>
-      </w:r>
-      <w:r>
-        <w:rPr>
-          <w:rFonts w:eastAsia="Times New Roman" w:cs="Times New Roman"/>
-        </w:rPr>
       </w:r>
       <w:r>
         <w:rPr>
@@ -826,11 +809,6 @@
         <w:rPr>
           <w:rFonts w:eastAsia="Times New Roman" w:cs="Times New Roman"/>
         </w:rPr>
-      </w:r>
-      <w:r>
-        <w:rPr>
-          <w:rFonts w:eastAsia="Times New Roman" w:cs="Times New Roman"/>
-        </w:rPr>
         <w:fldChar w:fldCharType="separate"/>
       </w:r>
       <w:r>
@@ -945,11 +923,6 @@
         <w:rPr>
           <w:rFonts w:eastAsia="Times New Roman" w:cs="Times New Roman"/>
         </w:rPr>
-      </w:r>
-      <w:r>
-        <w:rPr>
-          <w:rFonts w:eastAsia="Times New Roman" w:cs="Times New Roman"/>
-        </w:rPr>
         <w:fldChar w:fldCharType="separate"/>
       </w:r>
       <w:r>
@@ -1009,11 +982,6 @@
         <w:rPr>
           <w:rFonts w:eastAsia="Times New Roman" w:cs="Times New Roman"/>
         </w:rPr>
-      </w:r>
-      <w:r>
-        <w:rPr>
-          <w:rFonts w:eastAsia="Times New Roman" w:cs="Times New Roman"/>
-        </w:rPr>
         <w:fldChar w:fldCharType="separate"/>
       </w:r>
       <w:r>
@@ -1130,11 +1098,6 @@
           <w:rFonts w:eastAsia="Times New Roman" w:cs="Times New Roman"/>
         </w:rPr>
         <w:instrText xml:space="preserve"> HYPERLINK "http://lccn.loc.gov/2002696937" \t "_blank" </w:instrText>
-      </w:r>
-      <w:r>
-        <w:rPr>
-          <w:rFonts w:eastAsia="Times New Roman" w:cs="Times New Roman"/>
-        </w:rPr>
       </w:r>
       <w:r>
         <w:rPr>
@@ -1178,6 +1141,11 @@
       </w:r>
     </w:p>
     <w:p>
+      <w:pPr>
+        <w:rPr>
+          <w:rFonts w:eastAsia="Times New Roman" w:cs="Times New Roman"/>
+        </w:rPr>
+      </w:pPr>
       <w:r>
         <w:rPr>
           <w:rFonts w:eastAsia="Times New Roman" w:cs="Times New Roman"/>
@@ -1326,11 +1294,6 @@
         <w:rPr>
           <w:rFonts w:eastAsia="Times New Roman" w:cs="Times New Roman"/>
         </w:rPr>
-      </w:r>
-      <w:r>
-        <w:rPr>
-          <w:rFonts w:eastAsia="Times New Roman" w:cs="Times New Roman"/>
-        </w:rPr>
         <w:fldChar w:fldCharType="separate"/>
       </w:r>
       <w:r>
@@ -1443,6 +1406,17 @@
         <w:br/>
         <w:t>Catalog Record</w:t>
       </w:r>
+    </w:p>
+    <w:p>
+      <w:pPr>
+        <w:rPr>
+          <w:rFonts w:eastAsia="Times New Roman" w:cs="Times New Roman"/>
+        </w:rPr>
+      </w:pPr>
+    </w:p>
+    <w:p>
+      <w:bookmarkStart w:id="0" w:name="_GoBack"/>
+      <w:bookmarkEnd w:id="0"/>
     </w:p>
     <w:sectPr>
       <w:pgSz w:w="12240" w:h="15840"/>

</xml_diff>